<commit_message>
Index.html, main.js and main.scss created
</commit_message>
<xml_diff>
--- a/3.BootstrapWebsite.docx
+++ b/3.BootstrapWebsite.docx
@@ -303,6 +303,7 @@
         <w:spacing w:after="0"/>
         <w:jc w:val="center"/>
       </w:pPr>
+      <w:proofErr w:type="spellStart"/>
       <w:r>
         <w:rPr>
           <w:rFonts w:ascii="Comic Sans MS" w:eastAsia="Comic Sans MS" w:hAnsi="Comic Sans MS" w:cs="Comic Sans MS"/>
@@ -315,6 +316,7 @@
         <w:lastRenderedPageBreak/>
         <w:t>Index</w:t>
       </w:r>
+      <w:proofErr w:type="spellEnd"/>
     </w:p>
     <w:p>
       <w:pPr>
@@ -537,8 +539,16 @@
           <w:rFonts w:eastAsia="Comic Sans MS"/>
         </w:rPr>
         <w:lastRenderedPageBreak/>
-        <w:t>Project Ideation</w:t>
-      </w:r>
+        <w:t xml:space="preserve">Project </w:t>
+      </w:r>
+      <w:proofErr w:type="spellStart"/>
+      <w:r>
+        <w:rPr>
+          <w:rFonts w:eastAsia="Comic Sans MS"/>
+        </w:rPr>
+        <w:t>Ideation</w:t>
+      </w:r>
+      <w:proofErr w:type="spellEnd"/>
     </w:p>
     <w:p/>
     <w:p>
@@ -549,30 +559,256 @@
           <w:szCs w:val="24"/>
         </w:rPr>
       </w:pPr>
-      <w:r>
-        <w:rPr>
-          <w:rFonts w:ascii="Comic Sans MS" w:hAnsi="Comic Sans MS"/>
-          <w:sz w:val="24"/>
-          <w:szCs w:val="24"/>
-        </w:rPr>
-        <w:t>Im going to create a webpage that is going to be</w:t>
-      </w:r>
-      <w:r>
-        <w:rPr>
-          <w:rFonts w:ascii="Comic Sans MS" w:hAnsi="Comic Sans MS"/>
-          <w:sz w:val="24"/>
-          <w:szCs w:val="24"/>
-        </w:rPr>
-        <w:t xml:space="preserve"> p</w:t>
-      </w:r>
-      <w:r>
-        <w:rPr>
-          <w:rFonts w:ascii="Comic Sans MS" w:hAnsi="Comic Sans MS"/>
-          <w:sz w:val="24"/>
-          <w:szCs w:val="24"/>
-        </w:rPr>
-        <w:t>roduct inventory management control panel</w:t>
-      </w:r>
+      <w:proofErr w:type="spellStart"/>
+      <w:r>
+        <w:rPr>
+          <w:rFonts w:ascii="Comic Sans MS" w:hAnsi="Comic Sans MS"/>
+          <w:sz w:val="24"/>
+          <w:szCs w:val="24"/>
+        </w:rPr>
+        <w:t>Im</w:t>
+      </w:r>
+      <w:proofErr w:type="spellEnd"/>
+      <w:r>
+        <w:rPr>
+          <w:rFonts w:ascii="Comic Sans MS" w:hAnsi="Comic Sans MS"/>
+          <w:sz w:val="24"/>
+          <w:szCs w:val="24"/>
+        </w:rPr>
+        <w:t xml:space="preserve"> </w:t>
+      </w:r>
+      <w:proofErr w:type="spellStart"/>
+      <w:r>
+        <w:rPr>
+          <w:rFonts w:ascii="Comic Sans MS" w:hAnsi="Comic Sans MS"/>
+          <w:sz w:val="24"/>
+          <w:szCs w:val="24"/>
+        </w:rPr>
+        <w:t>going</w:t>
+      </w:r>
+      <w:proofErr w:type="spellEnd"/>
+      <w:r>
+        <w:rPr>
+          <w:rFonts w:ascii="Comic Sans MS" w:hAnsi="Comic Sans MS"/>
+          <w:sz w:val="24"/>
+          <w:szCs w:val="24"/>
+        </w:rPr>
+        <w:t xml:space="preserve"> </w:t>
+      </w:r>
+      <w:proofErr w:type="spellStart"/>
+      <w:r>
+        <w:rPr>
+          <w:rFonts w:ascii="Comic Sans MS" w:hAnsi="Comic Sans MS"/>
+          <w:sz w:val="24"/>
+          <w:szCs w:val="24"/>
+        </w:rPr>
+        <w:t>to</w:t>
+      </w:r>
+      <w:proofErr w:type="spellEnd"/>
+      <w:r>
+        <w:rPr>
+          <w:rFonts w:ascii="Comic Sans MS" w:hAnsi="Comic Sans MS"/>
+          <w:sz w:val="24"/>
+          <w:szCs w:val="24"/>
+        </w:rPr>
+        <w:t xml:space="preserve"> </w:t>
+      </w:r>
+      <w:proofErr w:type="spellStart"/>
+      <w:r>
+        <w:rPr>
+          <w:rFonts w:ascii="Comic Sans MS" w:hAnsi="Comic Sans MS"/>
+          <w:sz w:val="24"/>
+          <w:szCs w:val="24"/>
+        </w:rPr>
+        <w:t>create</w:t>
+      </w:r>
+      <w:proofErr w:type="spellEnd"/>
+      <w:r>
+        <w:rPr>
+          <w:rFonts w:ascii="Comic Sans MS" w:hAnsi="Comic Sans MS"/>
+          <w:sz w:val="24"/>
+          <w:szCs w:val="24"/>
+        </w:rPr>
+        <w:t xml:space="preserve"> a </w:t>
+      </w:r>
+      <w:proofErr w:type="spellStart"/>
+      <w:r>
+        <w:rPr>
+          <w:rFonts w:ascii="Comic Sans MS" w:hAnsi="Comic Sans MS"/>
+          <w:sz w:val="24"/>
+          <w:szCs w:val="24"/>
+        </w:rPr>
+        <w:t>webpage</w:t>
+      </w:r>
+      <w:proofErr w:type="spellEnd"/>
+      <w:r>
+        <w:rPr>
+          <w:rFonts w:ascii="Comic Sans MS" w:hAnsi="Comic Sans MS"/>
+          <w:sz w:val="24"/>
+          <w:szCs w:val="24"/>
+        </w:rPr>
+        <w:t xml:space="preserve"> </w:t>
+      </w:r>
+      <w:proofErr w:type="spellStart"/>
+      <w:r>
+        <w:rPr>
+          <w:rFonts w:ascii="Comic Sans MS" w:hAnsi="Comic Sans MS"/>
+          <w:sz w:val="24"/>
+          <w:szCs w:val="24"/>
+        </w:rPr>
+        <w:t>that</w:t>
+      </w:r>
+      <w:proofErr w:type="spellEnd"/>
+      <w:r>
+        <w:rPr>
+          <w:rFonts w:ascii="Comic Sans MS" w:hAnsi="Comic Sans MS"/>
+          <w:sz w:val="24"/>
+          <w:szCs w:val="24"/>
+        </w:rPr>
+        <w:t xml:space="preserve"> </w:t>
+      </w:r>
+      <w:proofErr w:type="spellStart"/>
+      <w:r>
+        <w:rPr>
+          <w:rFonts w:ascii="Comic Sans MS" w:hAnsi="Comic Sans MS"/>
+          <w:sz w:val="24"/>
+          <w:szCs w:val="24"/>
+        </w:rPr>
+        <w:t>is</w:t>
+      </w:r>
+      <w:proofErr w:type="spellEnd"/>
+      <w:r>
+        <w:rPr>
+          <w:rFonts w:ascii="Comic Sans MS" w:hAnsi="Comic Sans MS"/>
+          <w:sz w:val="24"/>
+          <w:szCs w:val="24"/>
+        </w:rPr>
+        <w:t xml:space="preserve"> </w:t>
+      </w:r>
+      <w:proofErr w:type="spellStart"/>
+      <w:r>
+        <w:rPr>
+          <w:rFonts w:ascii="Comic Sans MS" w:hAnsi="Comic Sans MS"/>
+          <w:sz w:val="24"/>
+          <w:szCs w:val="24"/>
+        </w:rPr>
+        <w:t>going</w:t>
+      </w:r>
+      <w:proofErr w:type="spellEnd"/>
+      <w:r>
+        <w:rPr>
+          <w:rFonts w:ascii="Comic Sans MS" w:hAnsi="Comic Sans MS"/>
+          <w:sz w:val="24"/>
+          <w:szCs w:val="24"/>
+        </w:rPr>
+        <w:t xml:space="preserve"> </w:t>
+      </w:r>
+      <w:proofErr w:type="spellStart"/>
+      <w:r>
+        <w:rPr>
+          <w:rFonts w:ascii="Comic Sans MS" w:hAnsi="Comic Sans MS"/>
+          <w:sz w:val="24"/>
+          <w:szCs w:val="24"/>
+        </w:rPr>
+        <w:t>to</w:t>
+      </w:r>
+      <w:proofErr w:type="spellEnd"/>
+      <w:r>
+        <w:rPr>
+          <w:rFonts w:ascii="Comic Sans MS" w:hAnsi="Comic Sans MS"/>
+          <w:sz w:val="24"/>
+          <w:szCs w:val="24"/>
+        </w:rPr>
+        <w:t xml:space="preserve"> be</w:t>
+      </w:r>
+      <w:r>
+        <w:rPr>
+          <w:rFonts w:ascii="Comic Sans MS" w:hAnsi="Comic Sans MS"/>
+          <w:sz w:val="24"/>
+          <w:szCs w:val="24"/>
+        </w:rPr>
+        <w:t xml:space="preserve"> </w:t>
+      </w:r>
+      <w:r>
+        <w:rPr>
+          <w:rFonts w:ascii="Comic Sans MS" w:hAnsi="Comic Sans MS"/>
+          <w:sz w:val="24"/>
+          <w:szCs w:val="24"/>
+        </w:rPr>
+        <w:t xml:space="preserve">a </w:t>
+      </w:r>
+      <w:proofErr w:type="spellStart"/>
+      <w:r>
+        <w:rPr>
+          <w:rFonts w:ascii="Comic Sans MS" w:hAnsi="Comic Sans MS"/>
+          <w:sz w:val="24"/>
+          <w:szCs w:val="24"/>
+        </w:rPr>
+        <w:t>p</w:t>
+      </w:r>
+      <w:r>
+        <w:rPr>
+          <w:rFonts w:ascii="Comic Sans MS" w:hAnsi="Comic Sans MS"/>
+          <w:sz w:val="24"/>
+          <w:szCs w:val="24"/>
+        </w:rPr>
+        <w:t>roduct</w:t>
+      </w:r>
+      <w:proofErr w:type="spellEnd"/>
+      <w:r>
+        <w:rPr>
+          <w:rFonts w:ascii="Comic Sans MS" w:hAnsi="Comic Sans MS"/>
+          <w:sz w:val="24"/>
+          <w:szCs w:val="24"/>
+        </w:rPr>
+        <w:t xml:space="preserve"> </w:t>
+      </w:r>
+      <w:proofErr w:type="spellStart"/>
+      <w:r>
+        <w:rPr>
+          <w:rFonts w:ascii="Comic Sans MS" w:hAnsi="Comic Sans MS"/>
+          <w:sz w:val="24"/>
+          <w:szCs w:val="24"/>
+        </w:rPr>
+        <w:t>inventory</w:t>
+      </w:r>
+      <w:proofErr w:type="spellEnd"/>
+      <w:r>
+        <w:rPr>
+          <w:rFonts w:ascii="Comic Sans MS" w:hAnsi="Comic Sans MS"/>
+          <w:sz w:val="24"/>
+          <w:szCs w:val="24"/>
+        </w:rPr>
+        <w:t xml:space="preserve"> </w:t>
+      </w:r>
+      <w:proofErr w:type="spellStart"/>
+      <w:r>
+        <w:rPr>
+          <w:rFonts w:ascii="Comic Sans MS" w:hAnsi="Comic Sans MS"/>
+          <w:sz w:val="24"/>
+          <w:szCs w:val="24"/>
+        </w:rPr>
+        <w:t>management</w:t>
+      </w:r>
+      <w:proofErr w:type="spellEnd"/>
+      <w:r>
+        <w:rPr>
+          <w:rFonts w:ascii="Comic Sans MS" w:hAnsi="Comic Sans MS"/>
+          <w:sz w:val="24"/>
+          <w:szCs w:val="24"/>
+        </w:rPr>
+        <w:t xml:space="preserve"> </w:t>
+      </w:r>
+      <w:proofErr w:type="spellStart"/>
+      <w:r>
+        <w:rPr>
+          <w:rFonts w:ascii="Comic Sans MS" w:hAnsi="Comic Sans MS"/>
+          <w:sz w:val="24"/>
+          <w:szCs w:val="24"/>
+        </w:rPr>
+        <w:t>dashboard</w:t>
+      </w:r>
+      <w:proofErr w:type="spellEnd"/>
       <w:r>
         <w:rPr>
           <w:rFonts w:ascii="Comic Sans MS" w:hAnsi="Comic Sans MS"/>
@@ -605,12 +841,69 @@
           <w:lang w:eastAsia="es-ES"/>
         </w:rPr>
       </w:pPr>
+      <w:proofErr w:type="spellStart"/>
       <w:r>
         <w:rPr>
           <w:rFonts w:eastAsia="Times New Roman"/>
           <w:lang w:eastAsia="es-ES"/>
         </w:rPr>
-        <w:t>Setting Up the Development Environment:  </w:t>
+        <w:t>Setting</w:t>
+      </w:r>
+      <w:proofErr w:type="spellEnd"/>
+      <w:r>
+        <w:rPr>
+          <w:rFonts w:eastAsia="Times New Roman"/>
+          <w:lang w:eastAsia="es-ES"/>
+        </w:rPr>
+        <w:t xml:space="preserve"> Up </w:t>
+      </w:r>
+      <w:proofErr w:type="spellStart"/>
+      <w:r>
+        <w:rPr>
+          <w:rFonts w:eastAsia="Times New Roman"/>
+          <w:lang w:eastAsia="es-ES"/>
+        </w:rPr>
+        <w:t>the</w:t>
+      </w:r>
+      <w:proofErr w:type="spellEnd"/>
+      <w:r>
+        <w:rPr>
+          <w:rFonts w:eastAsia="Times New Roman"/>
+          <w:lang w:eastAsia="es-ES"/>
+        </w:rPr>
+        <w:t xml:space="preserve"> </w:t>
+      </w:r>
+      <w:proofErr w:type="spellStart"/>
+      <w:r>
+        <w:rPr>
+          <w:rFonts w:eastAsia="Times New Roman"/>
+          <w:lang w:eastAsia="es-ES"/>
+        </w:rPr>
+        <w:t>Development</w:t>
+      </w:r>
+      <w:proofErr w:type="spellEnd"/>
+      <w:r>
+        <w:rPr>
+          <w:rFonts w:eastAsia="Times New Roman"/>
+          <w:lang w:eastAsia="es-ES"/>
+        </w:rPr>
+        <w:t xml:space="preserve"> </w:t>
+      </w:r>
+      <w:proofErr w:type="spellStart"/>
+      <w:r>
+        <w:rPr>
+          <w:rFonts w:eastAsia="Times New Roman"/>
+          <w:lang w:eastAsia="es-ES"/>
+        </w:rPr>
+        <w:t>Environment</w:t>
+      </w:r>
+      <w:proofErr w:type="spellEnd"/>
+      <w:r>
+        <w:rPr>
+          <w:rFonts w:eastAsia="Times New Roman"/>
+          <w:lang w:eastAsia="es-ES"/>
+        </w:rPr>
+        <w:t>:  </w:t>
       </w:r>
     </w:p>
     <w:p/>
@@ -622,13 +915,59 @@
           <w:szCs w:val="24"/>
         </w:rPr>
       </w:pPr>
-      <w:r>
-        <w:rPr>
-          <w:rFonts w:ascii="Comic Sans MS" w:hAnsi="Comic Sans MS"/>
-          <w:sz w:val="24"/>
-          <w:szCs w:val="24"/>
-        </w:rPr>
-        <w:t>We start installing Bootstrap and SASS.</w:t>
+      <w:proofErr w:type="spellStart"/>
+      <w:r>
+        <w:rPr>
+          <w:rFonts w:ascii="Comic Sans MS" w:hAnsi="Comic Sans MS"/>
+          <w:sz w:val="24"/>
+          <w:szCs w:val="24"/>
+        </w:rPr>
+        <w:t>We</w:t>
+      </w:r>
+      <w:proofErr w:type="spellEnd"/>
+      <w:r>
+        <w:rPr>
+          <w:rFonts w:ascii="Comic Sans MS" w:hAnsi="Comic Sans MS"/>
+          <w:sz w:val="24"/>
+          <w:szCs w:val="24"/>
+        </w:rPr>
+        <w:t xml:space="preserve"> </w:t>
+      </w:r>
+      <w:proofErr w:type="spellStart"/>
+      <w:r>
+        <w:rPr>
+          <w:rFonts w:ascii="Comic Sans MS" w:hAnsi="Comic Sans MS"/>
+          <w:sz w:val="24"/>
+          <w:szCs w:val="24"/>
+        </w:rPr>
+        <w:t>start</w:t>
+      </w:r>
+      <w:proofErr w:type="spellEnd"/>
+      <w:r>
+        <w:rPr>
+          <w:rFonts w:ascii="Comic Sans MS" w:hAnsi="Comic Sans MS"/>
+          <w:sz w:val="24"/>
+          <w:szCs w:val="24"/>
+        </w:rPr>
+        <w:t xml:space="preserve"> </w:t>
+      </w:r>
+      <w:proofErr w:type="spellStart"/>
+      <w:r>
+        <w:rPr>
+          <w:rFonts w:ascii="Comic Sans MS" w:hAnsi="Comic Sans MS"/>
+          <w:sz w:val="24"/>
+          <w:szCs w:val="24"/>
+        </w:rPr>
+        <w:t>installing</w:t>
+      </w:r>
+      <w:proofErr w:type="spellEnd"/>
+      <w:r>
+        <w:rPr>
+          <w:rFonts w:ascii="Comic Sans MS" w:hAnsi="Comic Sans MS"/>
+          <w:sz w:val="24"/>
+          <w:szCs w:val="24"/>
+        </w:rPr>
+        <w:t xml:space="preserve"> Bootstrap and SASS.</w:t>
       </w:r>
     </w:p>
     <w:p>
@@ -739,13 +1078,77 @@
           <w:szCs w:val="24"/>
         </w:rPr>
       </w:pPr>
-      <w:r>
-        <w:rPr>
-          <w:rFonts w:ascii="Comic Sans MS" w:hAnsi="Comic Sans MS"/>
-          <w:sz w:val="24"/>
-          <w:szCs w:val="24"/>
-        </w:rPr>
-        <w:t>Then we start a GitHub repository:</w:t>
+      <w:proofErr w:type="spellStart"/>
+      <w:r>
+        <w:rPr>
+          <w:rFonts w:ascii="Comic Sans MS" w:hAnsi="Comic Sans MS"/>
+          <w:sz w:val="24"/>
+          <w:szCs w:val="24"/>
+        </w:rPr>
+        <w:t>Then</w:t>
+      </w:r>
+      <w:proofErr w:type="spellEnd"/>
+      <w:r>
+        <w:rPr>
+          <w:rFonts w:ascii="Comic Sans MS" w:hAnsi="Comic Sans MS"/>
+          <w:sz w:val="24"/>
+          <w:szCs w:val="24"/>
+        </w:rPr>
+        <w:t xml:space="preserve"> </w:t>
+      </w:r>
+      <w:proofErr w:type="spellStart"/>
+      <w:r>
+        <w:rPr>
+          <w:rFonts w:ascii="Comic Sans MS" w:hAnsi="Comic Sans MS"/>
+          <w:sz w:val="24"/>
+          <w:szCs w:val="24"/>
+        </w:rPr>
+        <w:t>we</w:t>
+      </w:r>
+      <w:proofErr w:type="spellEnd"/>
+      <w:r>
+        <w:rPr>
+          <w:rFonts w:ascii="Comic Sans MS" w:hAnsi="Comic Sans MS"/>
+          <w:sz w:val="24"/>
+          <w:szCs w:val="24"/>
+        </w:rPr>
+        <w:t xml:space="preserve"> </w:t>
+      </w:r>
+      <w:proofErr w:type="spellStart"/>
+      <w:r>
+        <w:rPr>
+          <w:rFonts w:ascii="Comic Sans MS" w:hAnsi="Comic Sans MS"/>
+          <w:sz w:val="24"/>
+          <w:szCs w:val="24"/>
+        </w:rPr>
+        <w:t>start</w:t>
+      </w:r>
+      <w:proofErr w:type="spellEnd"/>
+      <w:r>
+        <w:rPr>
+          <w:rFonts w:ascii="Comic Sans MS" w:hAnsi="Comic Sans MS"/>
+          <w:sz w:val="24"/>
+          <w:szCs w:val="24"/>
+        </w:rPr>
+        <w:t xml:space="preserve"> a GitHub </w:t>
+      </w:r>
+      <w:proofErr w:type="spellStart"/>
+      <w:r>
+        <w:rPr>
+          <w:rFonts w:ascii="Comic Sans MS" w:hAnsi="Comic Sans MS"/>
+          <w:sz w:val="24"/>
+          <w:szCs w:val="24"/>
+        </w:rPr>
+        <w:t>repository</w:t>
+      </w:r>
+      <w:proofErr w:type="spellEnd"/>
+      <w:r>
+        <w:rPr>
+          <w:rFonts w:ascii="Comic Sans MS" w:hAnsi="Comic Sans MS"/>
+          <w:sz w:val="24"/>
+          <w:szCs w:val="24"/>
+        </w:rPr>
+        <w:t>:</w:t>
       </w:r>
     </w:p>
     <w:p>
@@ -1159,8 +1562,19 @@
             <w:sz w:val="24"/>
             <w:szCs w:val="24"/>
           </w:rPr>
-          <w:t>Web Interfaces Design</w:t>
+          <w:t xml:space="preserve">Web Interfaces </w:t>
         </w:r>
+        <w:proofErr w:type="spellStart"/>
+        <w:r>
+          <w:rPr>
+            <w:rFonts w:asciiTheme="majorHAnsi" w:eastAsiaTheme="majorEastAsia" w:hAnsiTheme="majorHAnsi" w:cstheme="majorBidi"/>
+            <w:color w:val="4472C4" w:themeColor="accent1"/>
+            <w:sz w:val="24"/>
+            <w:szCs w:val="24"/>
+          </w:rPr>
+          <w:t>Design</w:t>
+        </w:r>
+        <w:proofErr w:type="spellEnd"/>
       </w:sdtContent>
     </w:sdt>
     <w:r>
@@ -2364,7 +2778,7 @@
     <w:rsid w:val="0083602C"/>
     <w:rsid w:val="00873DDA"/>
     <w:rsid w:val="00C137E3"/>
-    <w:rsid w:val="00C15543"/>
+    <w:rsid w:val="00FE3414"/>
   </w:rsids>
   <m:mathPr>
     <m:mathFont m:val="Cambria Math"/>

</xml_diff>